<commit_message>
Aktualizacja wpisu w dzienniku projektu
</commit_message>
<xml_diff>
--- a/Dziennik projektu.docx
+++ b/Dziennik projektu.docx
@@ -122,7 +122,7 @@
                 <w:sz w:val="36"/>
                 <w:szCs w:val="36"/>
               </w:rPr>
-              <w:t>3</w:t>
+              <w:t>8</w:t>
             </w:r>
             <w:r>
               <w:rPr>
@@ -136,7 +136,7 @@
                 <w:sz w:val="36"/>
                 <w:szCs w:val="36"/>
               </w:rPr>
-              <w:t>37</w:t>
+              <w:t>21</w:t>
             </w:r>
           </w:p>
         </w:tc>
@@ -152,7 +152,7 @@
               <w:spacing w:line="276" w:lineRule="auto"/>
             </w:pPr>
             <w:r>
-              <w:t>Zakończony został etap tworzenia formularza logowania do strony administracyjnej. Wszystkie style zostały zoptymalizowane pod kątek wielu przeglądarek. Dostosowane zostały również szerokości pól formularza oraz wysokość stopki strony.</w:t>
+              <w:t xml:space="preserve">Dodanie funkcji obsługi logowania z poziomu PHP oraz utworzony został generator klucza do identyfikacji zalogowanego użytkownika. </w:t>
             </w:r>
           </w:p>
         </w:tc>
@@ -231,14 +231,28 @@
                 <w:sz w:val="36"/>
                 <w:szCs w:val="36"/>
               </w:rPr>
-              <w:t xml:space="preserve"> 03.03.2022 </w:t>
-            </w:r>
-            <w:r>
-              <w:rPr>
-                <w:sz w:val="36"/>
-                <w:szCs w:val="36"/>
-              </w:rPr>
-              <w:t>21</w:t>
+              <w:t xml:space="preserve"> 0</w:t>
+            </w:r>
+            <w:r>
+              <w:rPr>
+                <w:sz w:val="36"/>
+                <w:szCs w:val="36"/>
+              </w:rPr>
+              <w:t>4</w:t>
+            </w:r>
+            <w:r>
+              <w:rPr>
+                <w:sz w:val="36"/>
+                <w:szCs w:val="36"/>
+              </w:rPr>
+              <w:t xml:space="preserve">.03.2022 </w:t>
+            </w:r>
+            <w:r>
+              <w:rPr>
+                <w:sz w:val="36"/>
+                <w:szCs w:val="36"/>
+              </w:rPr>
+              <w:t>13</w:t>
             </w:r>
             <w:r>
               <w:rPr>
@@ -268,10 +282,7 @@
               <w:spacing w:line="276" w:lineRule="auto"/>
             </w:pPr>
             <w:r>
-              <w:t>Stworzony został oraz dopracowany formularz logowania administratora.</w:t>
-            </w:r>
-            <w:r>
-              <w:t xml:space="preserve"> Wszystkie style dla formularza zostały dopracowane na tym etapie projektu.</w:t>
+              <w:t>Zakończony został etap tworzenia formularza logowania do strony administracyjnej. Wszystkie style zostały zoptymalizowane pod kątek wielu przeglądarek. Dostosowane zostały również szerokości pól formularza oraz wysokość stopki strony.</w:t>
             </w:r>
           </w:p>
         </w:tc>
@@ -350,21 +361,28 @@
                 <w:sz w:val="36"/>
                 <w:szCs w:val="36"/>
               </w:rPr>
-              <w:t xml:space="preserve"> 03.03.2022 1</w:t>
-            </w:r>
-            <w:r>
-              <w:rPr>
-                <w:sz w:val="36"/>
-                <w:szCs w:val="36"/>
-              </w:rPr>
-              <w:t>6</w:t>
-            </w:r>
-            <w:r>
-              <w:rPr>
-                <w:sz w:val="36"/>
-                <w:szCs w:val="36"/>
-              </w:rPr>
-              <w:t>:13</w:t>
+              <w:t xml:space="preserve"> 03.03.2022 </w:t>
+            </w:r>
+            <w:r>
+              <w:rPr>
+                <w:sz w:val="36"/>
+                <w:szCs w:val="36"/>
+              </w:rPr>
+              <w:t>21</w:t>
+            </w:r>
+            <w:r>
+              <w:rPr>
+                <w:sz w:val="36"/>
+                <w:szCs w:val="36"/>
+              </w:rPr>
+              <w:t>:</w:t>
+            </w:r>
+            <w:r>
+              <w:rPr>
+                <w:sz w:val="36"/>
+                <w:szCs w:val="36"/>
+              </w:rPr>
+              <w:t>37</w:t>
             </w:r>
           </w:p>
         </w:tc>
@@ -380,18 +398,10 @@
               <w:spacing w:line="276" w:lineRule="auto"/>
             </w:pPr>
             <w:r>
-              <w:rPr>
-                <w:sz w:val="24"/>
-                <w:szCs w:val="24"/>
-              </w:rPr>
-              <w:t>Zainstalowane zostały zewnętrzne czcionki, które będą wykorzystane w projekcie. Na chwilę obecną przewidziane jest stałe logowanie z góry zdefiniowanych danych logowania (użytkownik i hasło). Utworzone również zostały</w:t>
-            </w:r>
-            <w:r>
-              <w:rPr>
-                <w:sz w:val="24"/>
-                <w:szCs w:val="24"/>
-              </w:rPr>
-              <w:t xml:space="preserve"> wstępne arkusze styli.</w:t>
+              <w:t>Stworzony został oraz dopracowany formularz logowania administratora.</w:t>
+            </w:r>
+            <w:r>
+              <w:t xml:space="preserve"> Wszystkie style dla formularza zostały dopracowane na tym etapie projektu.</w:t>
             </w:r>
           </w:p>
         </w:tc>
@@ -470,14 +480,21 @@
                 <w:sz w:val="36"/>
                 <w:szCs w:val="36"/>
               </w:rPr>
-              <w:t xml:space="preserve"> </w:t>
-            </w:r>
-            <w:r>
-              <w:rPr>
-                <w:sz w:val="36"/>
-                <w:szCs w:val="36"/>
-              </w:rPr>
-              <w:t>03.03.2022 13:13</w:t>
+              <w:t xml:space="preserve"> 03.03.2022 1</w:t>
+            </w:r>
+            <w:r>
+              <w:rPr>
+                <w:sz w:val="36"/>
+                <w:szCs w:val="36"/>
+              </w:rPr>
+              <w:t>6</w:t>
+            </w:r>
+            <w:r>
+              <w:rPr>
+                <w:sz w:val="36"/>
+                <w:szCs w:val="36"/>
+              </w:rPr>
+              <w:t>:13</w:t>
             </w:r>
           </w:p>
         </w:tc>
@@ -491,17 +508,146 @@
           <w:p>
             <w:pPr>
               <w:spacing w:line="276" w:lineRule="auto"/>
+            </w:pPr>
+            <w:r>
               <w:rPr>
                 <w:sz w:val="24"/>
                 <w:szCs w:val="24"/>
               </w:rPr>
-            </w:pPr>
+              <w:t>Zainstalowane zostały zewnętrzne czcionki, które będą wykorzystane w projekcie. Na chwilę obecną przewidziane jest stałe logowanie z góry zdefiniowanych danych logowania (użytkownik i hasło). Utworzone również zostały</w:t>
+            </w:r>
             <w:r>
               <w:rPr>
                 <w:sz w:val="24"/>
                 <w:szCs w:val="24"/>
               </w:rPr>
-              <w:t xml:space="preserve">O to jakie zaszły dzisiaj zmiany w projekcie. Na początku zadaniem było zainicjowanie początkowych plików skryptowych. Głównym celem jest stworzenie panelu administracyjnego całego narzędzia „ProxWebCMS”. Stworzenie modułu logowania oraz utworzenie relacji między miedzy systemem zarzadzania. Chodzi o to, żeby utworzyć mechanizm który będzie </w:t>
+              <w:t xml:space="preserve"> wstępne arkusze styli.</w:t>
+            </w:r>
+          </w:p>
+        </w:tc>
+      </w:tr>
+    </w:tbl>
+    <w:p/>
+    <w:p/>
+    <w:tbl>
+      <w:tblPr>
+        <w:tblStyle w:val="Tabela-Siatka"/>
+        <w:tblW w:w="0" w:type="auto"/>
+        <w:tblLook w:val="04A0" w:firstRow="1" w:lastRow="0" w:firstColumn="1" w:lastColumn="0" w:noHBand="0" w:noVBand="1"/>
+      </w:tblPr>
+      <w:tblGrid>
+        <w:gridCol w:w="4531"/>
+        <w:gridCol w:w="4531"/>
+      </w:tblGrid>
+      <w:tr>
+        <w:tc>
+          <w:tcPr>
+            <w:tcW w:w="4531" w:type="dxa"/>
+            <w:shd w:val="clear" w:color="auto" w:fill="2F5496" w:themeFill="accent1" w:themeFillShade="BF"/>
+          </w:tcPr>
+          <w:p>
+            <w:pPr>
+              <w:rPr>
+                <w:color w:val="F2F2F2" w:themeColor="background1" w:themeShade="F2"/>
+                <w:sz w:val="36"/>
+                <w:szCs w:val="36"/>
+              </w:rPr>
+            </w:pPr>
+            <w:r>
+              <w:rPr>
+                <w:b/>
+                <w:bCs/>
+                <w:color w:val="F2F2F2" w:themeColor="background1" w:themeShade="F2"/>
+                <w:sz w:val="36"/>
+                <w:szCs w:val="36"/>
+              </w:rPr>
+              <w:t>Autor:</w:t>
+            </w:r>
+            <w:r>
+              <w:rPr>
+                <w:color w:val="F2F2F2" w:themeColor="background1" w:themeShade="F2"/>
+                <w:sz w:val="36"/>
+                <w:szCs w:val="36"/>
+              </w:rPr>
+              <w:t xml:space="preserve"> Adam Jurewicz</w:t>
+            </w:r>
+          </w:p>
+        </w:tc>
+        <w:tc>
+          <w:tcPr>
+            <w:tcW w:w="4531" w:type="dxa"/>
+            <w:shd w:val="clear" w:color="auto" w:fill="FFF2CC" w:themeFill="accent4" w:themeFillTint="33"/>
+          </w:tcPr>
+          <w:p>
+            <w:pPr>
+              <w:jc w:val="right"/>
+              <w:rPr>
+                <w:sz w:val="36"/>
+                <w:szCs w:val="36"/>
+              </w:rPr>
+            </w:pPr>
+            <w:r>
+              <w:rPr>
+                <w:b/>
+                <w:bCs/>
+                <w:sz w:val="36"/>
+                <w:szCs w:val="36"/>
+              </w:rPr>
+              <w:t>Dodano:</w:t>
+            </w:r>
+            <w:r>
+              <w:rPr>
+                <w:sz w:val="36"/>
+                <w:szCs w:val="36"/>
+              </w:rPr>
+              <w:t xml:space="preserve"> </w:t>
+            </w:r>
+            <w:r>
+              <w:rPr>
+                <w:sz w:val="36"/>
+                <w:szCs w:val="36"/>
+              </w:rPr>
+              <w:t>03.03.2022 13:13</w:t>
+            </w:r>
+          </w:p>
+        </w:tc>
+      </w:tr>
+      <w:tr>
+        <w:tc>
+          <w:tcPr>
+            <w:tcW w:w="9062" w:type="dxa"/>
+            <w:gridSpan w:val="2"/>
+          </w:tcPr>
+          <w:p>
+            <w:pPr>
+              <w:spacing w:line="276" w:lineRule="auto"/>
+              <w:rPr>
+                <w:sz w:val="24"/>
+                <w:szCs w:val="24"/>
+              </w:rPr>
+            </w:pPr>
+            <w:r>
+              <w:rPr>
+                <w:sz w:val="24"/>
+                <w:szCs w:val="24"/>
+              </w:rPr>
+              <w:t>O to jakie zaszły dzisiaj zmiany w projekcie. Na początku zadaniem było zainicjowanie początkowych plików skryptowych. Głównym celem jest stworzenie panelu administracyjnego całego narzędzia „</w:t>
+            </w:r>
+            <w:proofErr w:type="spellStart"/>
+            <w:r>
+              <w:rPr>
+                <w:sz w:val="24"/>
+                <w:szCs w:val="24"/>
+              </w:rPr>
+              <w:t>ProxWebCMS</w:t>
+            </w:r>
+            <w:proofErr w:type="spellEnd"/>
+            <w:r>
+              <w:rPr>
+                <w:sz w:val="24"/>
+                <w:szCs w:val="24"/>
+              </w:rPr>
+              <w:t xml:space="preserve">”. Stworzenie modułu logowania oraz utworzenie relacji między miedzy systemem zarzadzania. Chodzi o to, żeby utworzyć mechanizm który będzie </w:t>
             </w:r>
             <w:r>
               <w:rPr>

</xml_diff>